<commit_message>
Table 2 (by weath/ss)
</commit_message>
<xml_diff>
--- a/Notes/List of Decisions, Notes.docx
+++ b/Notes/List of Decisions, Notes.docx
@@ -38,7 +38,115 @@
       </w:r>
     </w:p>
     <w:p>
-      <w:r>
+      <w:pPr>
+        <w:pStyle w:val="ListParagraph"/>
+        <w:numPr>
+          <w:ilvl w:val="0"/>
+          <w:numId w:val="1"/>
+        </w:numPr>
+      </w:pPr>
+      <w:r>
+        <w:t>No longer drop if waves not between 5 and 8</w:t>
+      </w:r>
+    </w:p>
+    <w:p>
+      <w:pPr>
+        <w:pStyle w:val="ListParagraph"/>
+        <w:numPr>
+          <w:ilvl w:val="0"/>
+          <w:numId w:val="1"/>
+        </w:numPr>
+      </w:pPr>
+      <w:r>
+        <w:t>Keep if age between 50 and 70</w:t>
+      </w:r>
+    </w:p>
+    <w:p>
+      <w:pPr>
+        <w:pStyle w:val="ListParagraph"/>
+        <w:numPr>
+          <w:ilvl w:val="0"/>
+          <w:numId w:val="1"/>
+        </w:numPr>
+      </w:pPr>
+      <w:r>
+        <w:t xml:space="preserve">Winsorize by wave (excluding variables with nonmissing values below </w:t>
+      </w:r>
+      <w:r>
+        <w:rPr>
+          <w:u w:val="single"/>
+        </w:rPr>
+        <w:t>1000</w:t>
+      </w:r>
+      <w:r>
+        <w:t>)</w:t>
+      </w:r>
+    </w:p>
+    <w:p>
+      <w:pPr>
+        <w:pStyle w:val="ListParagraph"/>
+        <w:numPr>
+          <w:ilvl w:val="0"/>
+          <w:numId w:val="1"/>
+        </w:numPr>
+      </w:pPr>
+      <w:r>
+        <w:t xml:space="preserve">An individual’s social security income is estimated as a </w:t>
+      </w:r>
+      <w:r>
+        <w:t>person's highest social security across all waves</w:t>
+      </w:r>
+      <w:r>
+        <w:t xml:space="preserve"> in order to protect from early claiming at a discount and 0 values</w:t>
+      </w:r>
+    </w:p>
+    <w:p>
+      <w:pPr>
+        <w:pStyle w:val="ListParagraph"/>
+        <w:numPr>
+          <w:ilvl w:val="1"/>
+          <w:numId w:val="1"/>
+        </w:numPr>
+      </w:pPr>
+      <w:r>
+        <w:t xml:space="preserve">To impute missing values, an individual was assigned into tertiles based on the </w:t>
+      </w:r>
+      <w:r>
+        <w:t xml:space="preserve">head's </w:t>
+      </w:r>
+      <w:r>
+        <w:t xml:space="preserve">years of </w:t>
+      </w:r>
+      <w:bookmarkStart w:id="0" w:name="_GoBack"/>
+      <w:bookmarkEnd w:id="0"/>
+      <w:r>
+        <w:t xml:space="preserve">education </w:t>
+      </w:r>
+      <w:r>
+        <w:t>(cutoffs at 0-11; 12-15; 16-)</w:t>
+      </w:r>
+    </w:p>
+    <w:p/>
+    <w:p>
+      <w:r>
+        <w:t>(Important n</w:t>
+      </w:r>
+      <w:r>
+        <w:t xml:space="preserve">otes on </w:t>
+      </w:r>
+      <w:r>
+        <w:t>next</w:t>
+      </w:r>
+      <w:r>
+        <w:t xml:space="preserve"> page)</w:t>
+      </w:r>
+      <w:r>
+        <w:br w:type="page"/>
+      </w:r>
+    </w:p>
+    <w:p>
+      <w:r>
+        <w:lastRenderedPageBreak/>
         <w:t>Notes</w:t>
       </w:r>
     </w:p>
@@ -86,8 +194,6 @@
       <w:r>
         <w:t>The b</w:t>
       </w:r>
-      <w:bookmarkStart w:id="0" w:name="_GoBack"/>
-      <w:bookmarkEnd w:id="0"/>
       <w:r>
         <w:t>elow two drops statements makes food means decrease instead of increase</w:t>
       </w:r>
@@ -125,7 +231,13 @@
         </w:numPr>
       </w:pPr>
       <w:r>
-        <w:t xml:space="preserve">Eliminating principal by </w:t>
+        <w:t xml:space="preserve">Eliminating principal </w:t>
+      </w:r>
+      <w:r>
+        <w:t xml:space="preserve">from CAMS </w:t>
+      </w:r>
+      <w:r>
+        <w:t xml:space="preserve">by </w:t>
       </w:r>
       <w:r>
         <w:t xml:space="preserve">RAND (and </w:t>
@@ -173,7 +285,249 @@
         <w:t>the fall in spending at retirement for total/nondurables</w:t>
       </w:r>
     </w:p>
-    <w:p/>
+    <w:p>
+      <w:pPr>
+        <w:pStyle w:val="ListParagraph"/>
+        <w:numPr>
+          <w:ilvl w:val="0"/>
+          <w:numId w:val="2"/>
+        </w:numPr>
+      </w:pPr>
+      <w:r>
+        <w:t xml:space="preserve">The </w:t>
+      </w:r>
+      <w:r>
+        <w:t>CAMS spending data</w:t>
+      </w:r>
+      <w:r>
+        <w:t xml:space="preserve"> is w</w:t>
+      </w:r>
+      <w:r>
+        <w:t>insorize</w:t>
+      </w:r>
+      <w:r>
+        <w:t>d</w:t>
+      </w:r>
+      <w:r>
+        <w:t xml:space="preserve"> for each wave (auto price 3 had 6 values in wave 1,</w:t>
+      </w:r>
+      <w:r>
+        <w:t xml:space="preserve"> so</w:t>
+      </w:r>
+      <w:r>
+        <w:t xml:space="preserve"> only winsorize if mor</w:t>
+      </w:r>
+      <w:r>
+        <w:t>e than 1000 nonmissing values</w:t>
+      </w:r>
+      <w:r>
+        <w:t>, which basically excludes durables</w:t>
+      </w:r>
+      <w:r>
+        <w:t xml:space="preserve">) </w:t>
+      </w:r>
+    </w:p>
+    <w:p>
+      <w:pPr>
+        <w:pStyle w:val="ListParagraph"/>
+        <w:numPr>
+          <w:ilvl w:val="1"/>
+          <w:numId w:val="2"/>
+        </w:numPr>
+      </w:pPr>
+      <w:r>
+        <w:t xml:space="preserve">Before </w:t>
+      </w:r>
+      <w:r>
+        <w:t>winsor</w:t>
+      </w:r>
+      <w:r>
+        <w:t>izing</w:t>
+      </w:r>
+      <w:r>
+        <w:t xml:space="preserve">, some of the variables have </w:t>
+      </w:r>
+      <w:r>
+        <w:t>large</w:t>
+      </w:r>
+      <w:r>
+        <w:t xml:space="preserve"> maxes like 371,309 for house repair/supplies (despite a mean of 2,530), so </w:t>
+      </w:r>
+      <w:r>
+        <w:t>winsorizing</w:t>
+      </w:r>
+      <w:r>
+        <w:t xml:space="preserve"> by wave </w:t>
+      </w:r>
+      <w:r>
+        <w:t>seems reasonable</w:t>
+      </w:r>
+      <w:r>
+        <w:t xml:space="preserve"> </w:t>
+      </w:r>
+    </w:p>
+    <w:p>
+      <w:pPr>
+        <w:pStyle w:val="ListParagraph"/>
+        <w:numPr>
+          <w:ilvl w:val="1"/>
+          <w:numId w:val="2"/>
+        </w:numPr>
+      </w:pPr>
+      <w:r>
+        <w:t xml:space="preserve">Below, summary tables show </w:t>
+      </w:r>
+      <w:r>
+        <w:t>Wave 1 before winsorization</w:t>
+      </w:r>
+      <w:r>
+        <w:t xml:space="preserve"> on left and </w:t>
+      </w:r>
+      <w:r>
+        <w:t xml:space="preserve">Wave 1 after winsorization on right. </w:t>
+      </w:r>
+    </w:p>
+    <w:p>
+      <w:pPr>
+        <w:pStyle w:val="ListParagraph"/>
+        <w:numPr>
+          <w:ilvl w:val="1"/>
+          <w:numId w:val="2"/>
+        </w:numPr>
+      </w:pPr>
+      <w:r>
+        <w:t>A</w:t>
+      </w:r>
+      <w:r>
+        <w:t>ssessing the sensitivity of selected key results (or unusual/surprisin</w:t>
+      </w:r>
+      <w:r>
+        <w:t>g results) to the window could be important to follow up on</w:t>
+      </w:r>
+    </w:p>
+    <w:p>
+      <w:r>
+        <w:rPr>
+          <w:noProof/>
+        </w:rPr>
+        <w:drawing>
+          <wp:inline distT="0" distB="0" distL="0" distR="0" wp14:anchorId="5E0AACED" wp14:editId="5A98EDB7">
+            <wp:extent cx="2902954" cy="3735070"/>
+            <wp:effectExtent l="19050" t="19050" r="12065" b="17780"/>
+            <wp:docPr id="1" name="Picture 1"/>
+            <wp:cNvGraphicFramePr>
+              <a:graphicFrameLocks xmlns:a="http://schemas.openxmlformats.org/drawingml/2006/main" noChangeAspect="1"/>
+            </wp:cNvGraphicFramePr>
+            <a:graphic xmlns:a="http://schemas.openxmlformats.org/drawingml/2006/main">
+              <a:graphicData uri="http://schemas.openxmlformats.org/drawingml/2006/picture">
+                <pic:pic xmlns:pic="http://schemas.openxmlformats.org/drawingml/2006/picture">
+                  <pic:nvPicPr>
+                    <pic:cNvPr id="1" name=""/>
+                    <pic:cNvPicPr/>
+                  </pic:nvPicPr>
+                  <pic:blipFill>
+                    <a:blip r:embed="rId5"/>
+                    <a:stretch>
+                      <a:fillRect/>
+                    </a:stretch>
+                  </pic:blipFill>
+                  <pic:spPr>
+                    <a:xfrm>
+                      <a:off x="0" y="0"/>
+                      <a:ext cx="2912386" cy="3747206"/>
+                    </a:xfrm>
+                    <a:prstGeom prst="rect">
+                      <a:avLst/>
+                    </a:prstGeom>
+                    <a:ln>
+                      <a:solidFill>
+                        <a:schemeClr val="tx1"/>
+                      </a:solidFill>
+                    </a:ln>
+                  </pic:spPr>
+                </pic:pic>
+              </a:graphicData>
+            </a:graphic>
+          </wp:inline>
+        </w:drawing>
+      </w:r>
+      <w:r>
+        <w:rPr>
+          <w:noProof/>
+        </w:rPr>
+        <w:drawing>
+          <wp:inline distT="0" distB="0" distL="0" distR="0" wp14:anchorId="37E47BB8" wp14:editId="536B0D72">
+            <wp:extent cx="2891617" cy="3732530"/>
+            <wp:effectExtent l="19050" t="19050" r="23495" b="20320"/>
+            <wp:docPr id="2" name="Picture 2"/>
+            <wp:cNvGraphicFramePr>
+              <a:graphicFrameLocks xmlns:a="http://schemas.openxmlformats.org/drawingml/2006/main" noChangeAspect="1"/>
+            </wp:cNvGraphicFramePr>
+            <a:graphic xmlns:a="http://schemas.openxmlformats.org/drawingml/2006/main">
+              <a:graphicData uri="http://schemas.openxmlformats.org/drawingml/2006/picture">
+                <pic:pic xmlns:pic="http://schemas.openxmlformats.org/drawingml/2006/picture">
+                  <pic:nvPicPr>
+                    <pic:cNvPr id="1" name=""/>
+                    <pic:cNvPicPr/>
+                  </pic:nvPicPr>
+                  <pic:blipFill>
+                    <a:blip r:embed="rId6"/>
+                    <a:stretch>
+                      <a:fillRect/>
+                    </a:stretch>
+                  </pic:blipFill>
+                  <pic:spPr>
+                    <a:xfrm>
+                      <a:off x="0" y="0"/>
+                      <a:ext cx="2909356" cy="3755427"/>
+                    </a:xfrm>
+                    <a:prstGeom prst="rect">
+                      <a:avLst/>
+                    </a:prstGeom>
+                    <a:ln>
+                      <a:solidFill>
+                        <a:schemeClr val="tx1"/>
+                      </a:solidFill>
+                    </a:ln>
+                  </pic:spPr>
+                </pic:pic>
+              </a:graphicData>
+            </a:graphic>
+          </wp:inline>
+        </w:drawing>
+      </w:r>
+    </w:p>
+    <w:p>
+      <w:pPr>
+        <w:pStyle w:val="ListParagraph"/>
+        <w:ind w:left="1440"/>
+      </w:pPr>
+    </w:p>
+    <w:p>
+      <w:pPr>
+        <w:pStyle w:val="ListParagraph"/>
+        <w:numPr>
+          <w:ilvl w:val="0"/>
+          <w:numId w:val="2"/>
+        </w:numPr>
+      </w:pPr>
+      <w:r>
+        <w:lastRenderedPageBreak/>
+        <w:t xml:space="preserve">Table 2 is made using the texsave package which saves the data set. The table is created by manually placing the collapse values into the desired format, so one should be careful when adding </w:t>
+      </w:r>
+      <w:r>
+        <w:t xml:space="preserve">new rows </w:t>
+      </w:r>
+      <w:r>
+        <w:t xml:space="preserve">or removing </w:t>
+      </w:r>
+      <w:r>
+        <w:t>old ones</w:t>
+      </w:r>
+      <w:r>
+        <w:t>. Given the current format, the process is automated.</w:t>
+      </w:r>
+    </w:p>
     <w:sectPr>
       <w:pgSz w:w="12240" w:h="15840"/>
       <w:pgMar w:top="1440" w:right="1440" w:bottom="1440" w:left="1440" w:header="720" w:footer="720" w:gutter="0"/>
@@ -202,7 +556,7 @@
         <w:rFonts w:ascii="Symbol" w:hAnsi="Symbol" w:hint="default"/>
       </w:rPr>
     </w:lvl>
-    <w:lvl w:ilvl="1" w:tplc="04090003" w:tentative="1">
+    <w:lvl w:ilvl="1" w:tplc="04090003">
       <w:start w:val="1"/>
       <w:numFmt w:val="bullet"/>
       <w:lvlText w:val="o"/>

</xml_diff>

<commit_message>
Tables 3 and 6; update tertiles by real values
</commit_message>
<xml_diff>
--- a/Notes/List of Decisions, Notes.docx
+++ b/Notes/List of Decisions, Notes.docx
@@ -109,21 +109,13 @@
         </w:numPr>
       </w:pPr>
       <w:r>
-        <w:t xml:space="preserve">To impute missing values, an individual was assigned into tertiles based on the </w:t>
-      </w:r>
-      <w:r>
-        <w:t xml:space="preserve">head's </w:t>
+        <w:t xml:space="preserve">To impute missing values, an individual was assigned into tertiles based on the head's </w:t>
       </w:r>
       <w:r>
         <w:t xml:space="preserve">years of </w:t>
       </w:r>
-      <w:bookmarkStart w:id="0" w:name="_GoBack"/>
-      <w:bookmarkEnd w:id="0"/>
-      <w:r>
-        <w:t xml:space="preserve">education </w:t>
-      </w:r>
-      <w:r>
-        <w:t>(cutoffs at 0-11; 12-15; 16-)</w:t>
+      <w:r>
+        <w:t>education (cutoffs at 0-11; 12-15; 16-)</w:t>
       </w:r>
     </w:p>
     <w:p/>
@@ -527,6 +519,20 @@
       <w:r>
         <w:t>. Given the current format, the process is automated.</w:t>
       </w:r>
+    </w:p>
+    <w:p>
+      <w:pPr>
+        <w:pStyle w:val="ListParagraph"/>
+        <w:numPr>
+          <w:ilvl w:val="0"/>
+          <w:numId w:val="2"/>
+        </w:numPr>
+      </w:pPr>
+      <w:r>
+        <w:t>Financial planning horizon is not reported for waves 2, 3, 9, or 10</w:t>
+      </w:r>
+      <w:bookmarkStart w:id="0" w:name="_GoBack"/>
+      <w:bookmarkEnd w:id="0"/>
     </w:p>
     <w:sectPr>
       <w:pgSz w:w="12240" w:h="15840"/>

</xml_diff>

<commit_message>
Update list of decisions with links
</commit_message>
<xml_diff>
--- a/Notes/List of Decisions, Notes.docx
+++ b/Notes/List of Decisions, Notes.docx
@@ -119,6 +119,152 @@
       </w:r>
     </w:p>
     <w:p/>
+    <w:p>
+      <w:r>
+        <w:t>Relevant Links</w:t>
+      </w:r>
+    </w:p>
+    <w:p>
+      <w:pPr>
+        <w:pStyle w:val="ListParagraph"/>
+        <w:numPr>
+          <w:ilvl w:val="0"/>
+          <w:numId w:val="4"/>
+        </w:numPr>
+      </w:pPr>
+      <w:r>
+        <w:t>Target Paper (</w:t>
+      </w:r>
+      <w:r>
+        <w:t>Heterogeneity in spending change at retirement</w:t>
+      </w:r>
+      <w:r>
+        <w:t xml:space="preserve">; Hurd and </w:t>
+      </w:r>
+      <w:r>
+        <w:t>Rohwedder</w:t>
+      </w:r>
+      <w:r>
+        <w:t xml:space="preserve">): </w:t>
+      </w:r>
+      <w:hyperlink r:id="rId5" w:history="1">
+        <w:r>
+          <w:rPr>
+            <w:rStyle w:val="Hyperlink"/>
+          </w:rPr>
+          <w:t>https://www.ncbi.nlm.nih.gov/pmc/articles/PMC3919678</w:t>
+        </w:r>
+      </w:hyperlink>
+      <w:r>
+        <w:t xml:space="preserve"> </w:t>
+      </w:r>
+    </w:p>
+    <w:p>
+      <w:pPr>
+        <w:pStyle w:val="ListParagraph"/>
+        <w:numPr>
+          <w:ilvl w:val="0"/>
+          <w:numId w:val="4"/>
+        </w:numPr>
+      </w:pPr>
+      <w:r>
+        <w:t xml:space="preserve">HRS and CAMS Codebooks: </w:t>
+      </w:r>
+      <w:hyperlink r:id="rId6" w:history="1">
+        <w:r>
+          <w:rPr>
+            <w:rStyle w:val="Hyperlink"/>
+          </w:rPr>
+          <w:t>https://hrs.isr.umich.edu/documentation/codebooks</w:t>
+        </w:r>
+      </w:hyperlink>
+      <w:r>
+        <w:t xml:space="preserve"> </w:t>
+      </w:r>
+    </w:p>
+    <w:p>
+      <w:pPr>
+        <w:pStyle w:val="ListParagraph"/>
+        <w:numPr>
+          <w:ilvl w:val="0"/>
+          <w:numId w:val="4"/>
+        </w:numPr>
+      </w:pPr>
+      <w:r>
+        <w:t xml:space="preserve">HRS Question Concordance: </w:t>
+      </w:r>
+      <w:hyperlink r:id="rId7" w:history="1">
+        <w:r>
+          <w:rPr>
+            <w:rStyle w:val="Hyperlink"/>
+          </w:rPr>
+          <w:t>https://hrs.isr.umich.edu/documentation/question-concordance</w:t>
+        </w:r>
+      </w:hyperlink>
+      <w:r>
+        <w:t xml:space="preserve"> </w:t>
+      </w:r>
+    </w:p>
+    <w:p>
+      <w:pPr>
+        <w:pStyle w:val="ListParagraph"/>
+        <w:numPr>
+          <w:ilvl w:val="1"/>
+          <w:numId w:val="4"/>
+        </w:numPr>
+      </w:pPr>
+      <w:r>
+        <w:t>Text search of all HRS datasets from 1992 to 2014 (select core as filter as well as relevant year</w:t>
+      </w:r>
+      <w:r>
+        <w:t>s)</w:t>
+      </w:r>
+      <w:bookmarkStart w:id="0" w:name="_GoBack"/>
+      <w:bookmarkEnd w:id="0"/>
+    </w:p>
+    <w:p>
+      <w:pPr>
+        <w:pStyle w:val="ListParagraph"/>
+        <w:numPr>
+          <w:ilvl w:val="1"/>
+          <w:numId w:val="4"/>
+        </w:numPr>
+      </w:pPr>
+      <w:r>
+        <w:t>Under cross wave equivalents, click View Xref to pull up a list of the relevant variable’s names across all waves the variable appears in</w:t>
+      </w:r>
+      <w:r>
+        <w:t xml:space="preserve"> (variable names are often inconsistent across waves)</w:t>
+      </w:r>
+    </w:p>
+    <w:p>
+      <w:pPr>
+        <w:pStyle w:val="ListParagraph"/>
+        <w:numPr>
+          <w:ilvl w:val="0"/>
+          <w:numId w:val="4"/>
+        </w:numPr>
+      </w:pPr>
+      <w:r>
+        <w:t xml:space="preserve">HRS, CAMS, and RAND Data Download: </w:t>
+      </w:r>
+      <w:hyperlink r:id="rId8" w:history="1">
+        <w:r>
+          <w:rPr>
+            <w:rStyle w:val="Hyperlink"/>
+          </w:rPr>
+          <w:t>https://ssl.isr.umich.edu/hrs/start.php</w:t>
+        </w:r>
+      </w:hyperlink>
+      <w:r>
+        <w:t xml:space="preserve"> </w:t>
+      </w:r>
+    </w:p>
+    <w:p>
+      <w:pPr>
+        <w:pStyle w:val="ListParagraph"/>
+      </w:pPr>
+    </w:p>
     <w:p>
       <w:r>
         <w:t>(Important n</w:t>
@@ -418,7 +564,7 @@
                     <pic:cNvPicPr/>
                   </pic:nvPicPr>
                   <pic:blipFill>
-                    <a:blip r:embed="rId5"/>
+                    <a:blip r:embed="rId9"/>
                     <a:stretch>
                       <a:fillRect/>
                     </a:stretch>
@@ -463,7 +609,7 @@
                     <pic:cNvPicPr/>
                   </pic:nvPicPr>
                   <pic:blipFill>
-                    <a:blip r:embed="rId6"/>
+                    <a:blip r:embed="rId10"/>
                     <a:stretch>
                       <a:fillRect/>
                     </a:stretch>
@@ -531,8 +677,6 @@
       <w:r>
         <w:t>Financial planning horizon is not reported for waves 2, 3, 9, or 10</w:t>
       </w:r>
-      <w:bookmarkStart w:id="0" w:name="_GoBack"/>
-      <w:bookmarkEnd w:id="0"/>
     </w:p>
     <w:sectPr>
       <w:pgSz w:w="12240" w:h="15840"/>
@@ -861,6 +1005,119 @@
       </w:rPr>
     </w:lvl>
   </w:abstractNum>
+  <w:abstractNum w:abstractNumId="3" w15:restartNumberingAfterBreak="0">
+    <w:nsid w:val="6A382A5E"/>
+    <w:multiLevelType w:val="hybridMultilevel"/>
+    <w:tmpl w:val="12D4AD46"/>
+    <w:lvl w:ilvl="0" w:tplc="04090001">
+      <w:start w:val="1"/>
+      <w:numFmt w:val="bullet"/>
+      <w:lvlText w:val=""/>
+      <w:lvlJc w:val="left"/>
+      <w:pPr>
+        <w:ind w:left="720" w:hanging="360"/>
+      </w:pPr>
+      <w:rPr>
+        <w:rFonts w:ascii="Symbol" w:hAnsi="Symbol" w:hint="default"/>
+      </w:rPr>
+    </w:lvl>
+    <w:lvl w:ilvl="1" w:tplc="04090003">
+      <w:start w:val="1"/>
+      <w:numFmt w:val="bullet"/>
+      <w:lvlText w:val="o"/>
+      <w:lvlJc w:val="left"/>
+      <w:pPr>
+        <w:ind w:left="1440" w:hanging="360"/>
+      </w:pPr>
+      <w:rPr>
+        <w:rFonts w:ascii="Courier New" w:hAnsi="Courier New" w:cs="Courier New" w:hint="default"/>
+      </w:rPr>
+    </w:lvl>
+    <w:lvl w:ilvl="2" w:tplc="04090005" w:tentative="1">
+      <w:start w:val="1"/>
+      <w:numFmt w:val="bullet"/>
+      <w:lvlText w:val=""/>
+      <w:lvlJc w:val="left"/>
+      <w:pPr>
+        <w:ind w:left="2160" w:hanging="360"/>
+      </w:pPr>
+      <w:rPr>
+        <w:rFonts w:ascii="Wingdings" w:hAnsi="Wingdings" w:hint="default"/>
+      </w:rPr>
+    </w:lvl>
+    <w:lvl w:ilvl="3" w:tplc="04090001" w:tentative="1">
+      <w:start w:val="1"/>
+      <w:numFmt w:val="bullet"/>
+      <w:lvlText w:val=""/>
+      <w:lvlJc w:val="left"/>
+      <w:pPr>
+        <w:ind w:left="2880" w:hanging="360"/>
+      </w:pPr>
+      <w:rPr>
+        <w:rFonts w:ascii="Symbol" w:hAnsi="Symbol" w:hint="default"/>
+      </w:rPr>
+    </w:lvl>
+    <w:lvl w:ilvl="4" w:tplc="04090003" w:tentative="1">
+      <w:start w:val="1"/>
+      <w:numFmt w:val="bullet"/>
+      <w:lvlText w:val="o"/>
+      <w:lvlJc w:val="left"/>
+      <w:pPr>
+        <w:ind w:left="3600" w:hanging="360"/>
+      </w:pPr>
+      <w:rPr>
+        <w:rFonts w:ascii="Courier New" w:hAnsi="Courier New" w:cs="Courier New" w:hint="default"/>
+      </w:rPr>
+    </w:lvl>
+    <w:lvl w:ilvl="5" w:tplc="04090005" w:tentative="1">
+      <w:start w:val="1"/>
+      <w:numFmt w:val="bullet"/>
+      <w:lvlText w:val=""/>
+      <w:lvlJc w:val="left"/>
+      <w:pPr>
+        <w:ind w:left="4320" w:hanging="360"/>
+      </w:pPr>
+      <w:rPr>
+        <w:rFonts w:ascii="Wingdings" w:hAnsi="Wingdings" w:hint="default"/>
+      </w:rPr>
+    </w:lvl>
+    <w:lvl w:ilvl="6" w:tplc="04090001" w:tentative="1">
+      <w:start w:val="1"/>
+      <w:numFmt w:val="bullet"/>
+      <w:lvlText w:val=""/>
+      <w:lvlJc w:val="left"/>
+      <w:pPr>
+        <w:ind w:left="5040" w:hanging="360"/>
+      </w:pPr>
+      <w:rPr>
+        <w:rFonts w:ascii="Symbol" w:hAnsi="Symbol" w:hint="default"/>
+      </w:rPr>
+    </w:lvl>
+    <w:lvl w:ilvl="7" w:tplc="04090003" w:tentative="1">
+      <w:start w:val="1"/>
+      <w:numFmt w:val="bullet"/>
+      <w:lvlText w:val="o"/>
+      <w:lvlJc w:val="left"/>
+      <w:pPr>
+        <w:ind w:left="5760" w:hanging="360"/>
+      </w:pPr>
+      <w:rPr>
+        <w:rFonts w:ascii="Courier New" w:hAnsi="Courier New" w:cs="Courier New" w:hint="default"/>
+      </w:rPr>
+    </w:lvl>
+    <w:lvl w:ilvl="8" w:tplc="04090005" w:tentative="1">
+      <w:start w:val="1"/>
+      <w:numFmt w:val="bullet"/>
+      <w:lvlText w:val=""/>
+      <w:lvlJc w:val="left"/>
+      <w:pPr>
+        <w:ind w:left="6480" w:hanging="360"/>
+      </w:pPr>
+      <w:rPr>
+        <w:rFonts w:ascii="Wingdings" w:hAnsi="Wingdings" w:hint="default"/>
+      </w:rPr>
+    </w:lvl>
+  </w:abstractNum>
   <w:num w:numId="1">
     <w:abstractNumId w:val="0"/>
   </w:num>
@@ -869,6 +1126,9 @@
   </w:num>
   <w:num w:numId="3">
     <w:abstractNumId w:val="1"/>
+  </w:num>
+  <w:num w:numId="4">
+    <w:abstractNumId w:val="3"/>
   </w:num>
 </w:numbering>
 </file>
@@ -1305,6 +1565,17 @@
       <w:contextualSpacing/>
     </w:pPr>
   </w:style>
+  <w:style w:type="character" w:styleId="Hyperlink">
+    <w:name w:val="Hyperlink"/>
+    <w:basedOn w:val="DefaultParagraphFont"/>
+    <w:uiPriority w:val="99"/>
+    <w:unhideWhenUsed/>
+    <w:rsid w:val="00A97C8B"/>
+    <w:rPr>
+      <w:color w:val="0563C1" w:themeColor="hyperlink"/>
+      <w:u w:val="single"/>
+    </w:rPr>
+  </w:style>
 </w:styles>
 </file>
 

</xml_diff>